<commit_message>
Added things to docx
</commit_message>
<xml_diff>
--- a/nunito.docx
+++ b/nunito.docx
@@ -1,6 +1,6 @@
 
 <file path=word/document.xml><?xml version="1.0" encoding="utf-8"?>
-<w:document xmlns:wpc="http://schemas.microsoft.com/office/word/2010/wordprocessingCanvas" xmlns:cx="http://schemas.microsoft.com/office/drawing/2014/chartex" xmlns:cx1="http://schemas.microsoft.com/office/drawing/2015/9/8/chartex" xmlns:mc="http://schemas.openxmlformats.org/markup-compatibility/2006" xmlns:o="urn:schemas-microsoft-com:office:office" xmlns:r="http://schemas.openxmlformats.org/officeDocument/2006/relationships" xmlns:m="http://schemas.openxmlformats.org/officeDocument/2006/math" xmlns:v="urn:schemas-microsoft-com:vml" xmlns:wp14="http://schemas.microsoft.com/office/word/2010/wordprocessingDrawing" xmlns:wp="http://schemas.openxmlformats.org/drawingml/2006/wordprocessingDrawing" xmlns:w10="urn:schemas-microsoft-com:office:word" xmlns:w="http://schemas.openxmlformats.org/wordprocessingml/2006/main" xmlns:w14="http://schemas.microsoft.com/office/word/2010/wordml" xmlns:w15="http://schemas.microsoft.com/office/word/2012/wordml" xmlns:w16se="http://schemas.microsoft.com/office/word/2015/wordml/symex" xmlns:wpg="http://schemas.microsoft.com/office/word/2010/wordprocessingGroup" xmlns:wpi="http://schemas.microsoft.com/office/word/2010/wordprocessingInk" xmlns:wne="http://schemas.microsoft.com/office/word/2006/wordml" xmlns:wps="http://schemas.microsoft.com/office/word/2010/wordprocessingShape" mc:Ignorable="w14 w15 w16se wp14">
+<w:document xmlns:wpc="http://schemas.microsoft.com/office/word/2010/wordprocessingCanvas" xmlns:cx="http://schemas.microsoft.com/office/drawing/2014/chartex" xmlns:cx1="http://schemas.microsoft.com/office/drawing/2015/9/8/chartex" xmlns:cx2="http://schemas.microsoft.com/office/drawing/2015/10/21/chartex" xmlns:cx3="http://schemas.microsoft.com/office/drawing/2016/5/9/chartex" xmlns:cx4="http://schemas.microsoft.com/office/drawing/2016/5/10/chartex" xmlns:cx5="http://schemas.microsoft.com/office/drawing/2016/5/11/chartex" xmlns:cx6="http://schemas.microsoft.com/office/drawing/2016/5/12/chartex" xmlns:cx7="http://schemas.microsoft.com/office/drawing/2016/5/13/chartex" xmlns:cx8="http://schemas.microsoft.com/office/drawing/2016/5/14/chartex" xmlns:mc="http://schemas.openxmlformats.org/markup-compatibility/2006" xmlns:aink="http://schemas.microsoft.com/office/drawing/2016/ink" xmlns:am3d="http://schemas.microsoft.com/office/drawing/2017/model3d" xmlns:o="urn:schemas-microsoft-com:office:office" xmlns:r="http://schemas.openxmlformats.org/officeDocument/2006/relationships" xmlns:m="http://schemas.openxmlformats.org/officeDocument/2006/math" xmlns:v="urn:schemas-microsoft-com:vml" xmlns:wp14="http://schemas.microsoft.com/office/word/2010/wordprocessingDrawing" xmlns:wp="http://schemas.openxmlformats.org/drawingml/2006/wordprocessingDrawing" xmlns:w10="urn:schemas-microsoft-com:office:word" xmlns:w="http://schemas.openxmlformats.org/wordprocessingml/2006/main" xmlns:w14="http://schemas.microsoft.com/office/word/2010/wordml" xmlns:w15="http://schemas.microsoft.com/office/word/2012/wordml" xmlns:w16cid="http://schemas.microsoft.com/office/word/2016/wordml/cid" xmlns:w16se="http://schemas.microsoft.com/office/word/2015/wordml/symex" xmlns:wpg="http://schemas.microsoft.com/office/word/2010/wordprocessingGroup" xmlns:wpi="http://schemas.microsoft.com/office/word/2010/wordprocessingInk" xmlns:wne="http://schemas.microsoft.com/office/word/2006/wordml" xmlns:wps="http://schemas.microsoft.com/office/word/2010/wordprocessingShape" mc:Ignorable="w14 w15 w16se w16cid wp14">
   <w:body>
     <w:sdt>
       <w:sdtPr>
@@ -10,6 +10,7 @@
           <w:docPartUnique/>
         </w:docPartObj>
       </w:sdtPr>
+      <w:sdtEndPr/>
       <w:sdtContent>
         <w:p>
           <w:r>
@@ -91,6 +92,7 @@
                                     <w:calendar w:val="gregorian"/>
                                   </w:date>
                                 </w:sdtPr>
+                                <w:sdtEndPr/>
                                 <w:sdtContent>
                                   <w:p>
                                     <w:pPr>
@@ -549,15 +551,7 @@
         <w:jc w:val="both"/>
       </w:pPr>
       <w:r>
-        <w:t xml:space="preserve">O “Exo” é um jogo de tabuleiro criado pelo designer francês </w:t>
-      </w:r>
-      <w:proofErr w:type="spellStart"/>
-      <w:r>
-        <w:t>Léandre</w:t>
-      </w:r>
-      <w:proofErr w:type="spellEnd"/>
-      <w:r>
-        <w:t xml:space="preserve"> Proust cujo tema principal é o espaço. O objetivo do jogo passa por criar galáxias e sistemas planetários que giram em torno de uma estrela. Os planetas são diferenciados pelas suas características, relativamente a tamanho, cor e gênero.</w:t>
+        <w:t>O “Exo” é um jogo de tabuleiro criado pelo designer francês Léandre Proust cujo tema principal é o espaço. O objetivo do jogo passa por criar galáxias e sistemas planetários que giram em torno de uma estrela. Os planetas são diferenciados pelas suas características, relativamente a tamanho, cor e gênero.</w:t>
       </w:r>
     </w:p>
     <w:p>
@@ -613,27 +607,22 @@
         <w:jc w:val="both"/>
       </w:pPr>
       <w:r>
-        <w:t>Após ambos os jogadores terem posicionado a sua estrela, têm à sua escolha várias peças, num total de 27. Cada peça representa um planeta e estas estão dispostas de forma aleatória, aglomeradas e podendo estar sobrepostas. Cada jogador, à vez, apenas poderá escolher peças que não estejam cobertas, ou seja, que tenham outras peças por cima de si. Como este sistema é de difícil implementação, não contribuindo em nada para a jogabilidade, decidimos utilizar três “</w:t>
-      </w:r>
-      <w:proofErr w:type="spellStart"/>
-      <w:r>
-        <w:t>stacks</w:t>
-      </w:r>
-      <w:proofErr w:type="spellEnd"/>
-      <w:r>
-        <w:t>” para representar montes de peças, cada uma inicialmente com nove peças aleatórias. Assim, o jogador apenas poderá escolher uma das três peças do topo de cada monte, considerando-se as outras como peças cobertas.</w:t>
-      </w:r>
-    </w:p>
-    <w:p>
-      <w:pPr>
-        <w:jc w:val="both"/>
-      </w:pPr>
-    </w:p>
-    <w:p>
-      <w:pPr>
-        <w:jc w:val="both"/>
-      </w:pPr>
-      <w:r>
+        <w:t>Após ambos os jogadores terem posicionado a sua estrela, têm à sua escolha várias peças, num total de 27. Cada peça representa um planeta e estas estão dispostas de forma aleatória, aglomeradas e podendo estar sobrepostas. Cada jogador, à vez, apenas poderá escolher peças que não estejam cobertas, ou seja, que tenham outras peças por cima de si. Como este sistema é de difícil implementação, não contribuindo em nada para a jogabilidade, decidimos utilizar três “stacks” para representar montes de peças, cada uma inicialmente com nove peças aleatórias. Assim, o jogador apenas poderá escolher uma das três peças do topo de cada monte, considerando-se as outras como peças cobertas.</w:t>
+      </w:r>
+    </w:p>
+    <w:p>
+      <w:pPr>
+        <w:jc w:val="both"/>
+      </w:pPr>
+    </w:p>
+    <w:p>
+      <w:pPr>
+        <w:jc w:val="both"/>
+      </w:pPr>
+      <w:r>
+        <w:rPr>
+          <w:noProof/>
+        </w:rPr>
         <w:drawing>
           <wp:anchor distT="0" distB="0" distL="114300" distR="114300" simplePos="0" relativeHeight="251658240" behindDoc="1" locked="0" layoutInCell="1" allowOverlap="1" wp14:anchorId="455F7045" wp14:editId="661E78F3">
             <wp:simplePos x="0" y="0"/>
@@ -903,16 +892,11 @@
       <w:r>
         <w:t>Figura 2</w:t>
       </w:r>
-      <w:proofErr w:type="gramStart"/>
       <w:r>
         <w:t xml:space="preserve">: </w:t>
       </w:r>
       <w:r>
-        <w:t>As</w:t>
-      </w:r>
-      <w:proofErr w:type="gramEnd"/>
-      <w:r>
-        <w:t xml:space="preserve"> trinta peças do jogo</w:t>
+        <w:t>As trinta peças do jogo</w:t>
       </w:r>
     </w:p>
     <w:p>
@@ -1039,6 +1023,147 @@
       <w:pPr>
         <w:jc w:val="both"/>
       </w:pPr>
+      <w:r>
+        <w:rPr>
+          <w:noProof/>
+        </w:rPr>
+        <w:drawing>
+          <wp:anchor distT="0" distB="0" distL="114300" distR="114300" simplePos="0" relativeHeight="251671552" behindDoc="0" locked="0" layoutInCell="1" allowOverlap="1" wp14:anchorId="43CED9D3" wp14:editId="34160D84">
+            <wp:simplePos x="0" y="0"/>
+            <wp:positionH relativeFrom="column">
+              <wp:posOffset>3057525</wp:posOffset>
+            </wp:positionH>
+            <wp:positionV relativeFrom="paragraph">
+              <wp:posOffset>-3810</wp:posOffset>
+            </wp:positionV>
+            <wp:extent cx="2677160" cy="1749425"/>
+            <wp:effectExtent l="0" t="0" r="8890" b="3175"/>
+            <wp:wrapNone/>
+            <wp:docPr id="6" name="Imagem 6"/>
+            <wp:cNvGraphicFramePr>
+              <a:graphicFrameLocks xmlns:a="http://schemas.openxmlformats.org/drawingml/2006/main" noChangeAspect="1"/>
+            </wp:cNvGraphicFramePr>
+            <a:graphic xmlns:a="http://schemas.openxmlformats.org/drawingml/2006/main">
+              <a:graphicData uri="http://schemas.openxmlformats.org/drawingml/2006/picture">
+                <pic:pic xmlns:pic="http://schemas.openxmlformats.org/drawingml/2006/picture">
+                  <pic:nvPicPr>
+                    <pic:cNvPr id="0" name="Picture 2"/>
+                    <pic:cNvPicPr>
+                      <a:picLocks noChangeAspect="1" noChangeArrowheads="1"/>
+                    </pic:cNvPicPr>
+                  </pic:nvPicPr>
+                  <pic:blipFill>
+                    <a:blip r:embed="rId9">
+                      <a:extLst>
+                        <a:ext uri="{28A0092B-C50C-407E-A947-70E740481C1C}">
+                          <a14:useLocalDpi xmlns:a14="http://schemas.microsoft.com/office/drawing/2010/main" val="0"/>
+                        </a:ext>
+                      </a:extLst>
+                    </a:blip>
+                    <a:srcRect/>
+                    <a:stretch>
+                      <a:fillRect/>
+                    </a:stretch>
+                  </pic:blipFill>
+                  <pic:spPr bwMode="auto">
+                    <a:xfrm>
+                      <a:off x="0" y="0"/>
+                      <a:ext cx="2677160" cy="1749425"/>
+                    </a:xfrm>
+                    <a:prstGeom prst="rect">
+                      <a:avLst/>
+                    </a:prstGeom>
+                    <a:noFill/>
+                    <a:ln>
+                      <a:noFill/>
+                    </a:ln>
+                  </pic:spPr>
+                </pic:pic>
+              </a:graphicData>
+            </a:graphic>
+            <wp14:sizeRelH relativeFrom="page">
+              <wp14:pctWidth>0</wp14:pctWidth>
+            </wp14:sizeRelH>
+            <wp14:sizeRelV relativeFrom="page">
+              <wp14:pctHeight>0</wp14:pctHeight>
+            </wp14:sizeRelV>
+          </wp:anchor>
+        </w:drawing>
+      </w:r>
+      <w:r>
+        <w:rPr>
+          <w:noProof/>
+        </w:rPr>
+        <w:drawing>
+          <wp:inline distT="0" distB="0" distL="0" distR="0" wp14:anchorId="241CA69E" wp14:editId="60E1C7E5">
+            <wp:extent cx="2752725" cy="1750116"/>
+            <wp:effectExtent l="0" t="0" r="0" b="2540"/>
+            <wp:docPr id="4" name="Imagem 4"/>
+            <wp:cNvGraphicFramePr>
+              <a:graphicFrameLocks xmlns:a="http://schemas.openxmlformats.org/drawingml/2006/main" noChangeAspect="1"/>
+            </wp:cNvGraphicFramePr>
+            <a:graphic xmlns:a="http://schemas.openxmlformats.org/drawingml/2006/main">
+              <a:graphicData uri="http://schemas.openxmlformats.org/drawingml/2006/picture">
+                <pic:pic xmlns:pic="http://schemas.openxmlformats.org/drawingml/2006/picture">
+                  <pic:nvPicPr>
+                    <pic:cNvPr id="0" name="Picture 1"/>
+                    <pic:cNvPicPr>
+                      <a:picLocks noChangeAspect="1" noChangeArrowheads="1"/>
+                    </pic:cNvPicPr>
+                  </pic:nvPicPr>
+                  <pic:blipFill>
+                    <a:blip r:embed="rId10">
+                      <a:extLst>
+                        <a:ext uri="{28A0092B-C50C-407E-A947-70E740481C1C}">
+                          <a14:useLocalDpi xmlns:a14="http://schemas.microsoft.com/office/drawing/2010/main" val="0"/>
+                        </a:ext>
+                      </a:extLst>
+                    </a:blip>
+                    <a:srcRect/>
+                    <a:stretch>
+                      <a:fillRect/>
+                    </a:stretch>
+                  </pic:blipFill>
+                  <pic:spPr bwMode="auto">
+                    <a:xfrm>
+                      <a:off x="0" y="0"/>
+                      <a:ext cx="2752725" cy="1750116"/>
+                    </a:xfrm>
+                    <a:prstGeom prst="rect">
+                      <a:avLst/>
+                    </a:prstGeom>
+                    <a:noFill/>
+                    <a:ln>
+                      <a:noFill/>
+                    </a:ln>
+                  </pic:spPr>
+                </pic:pic>
+              </a:graphicData>
+            </a:graphic>
+          </wp:inline>
+        </w:drawing>
+      </w:r>
+    </w:p>
+    <w:p>
+      <w:pPr>
+        <w:ind w:left="720" w:hanging="720"/>
+      </w:pPr>
+      <w:r>
+        <w:t xml:space="preserve">Figura 3: </w:t>
+      </w:r>
+      <w:r>
+        <w:t>Representação interna dos tabuleiros.</w:t>
+      </w:r>
+      <w:bookmarkStart w:id="0" w:name="_GoBack"/>
+      <w:bookmarkEnd w:id="0"/>
+    </w:p>
+    <w:p>
+      <w:pPr>
+        <w:jc w:val="both"/>
+        <w:rPr>
+          <w:sz w:val="28"/>
+        </w:rPr>
+      </w:pPr>
     </w:p>
     <w:p>
       <w:pPr>
@@ -1064,15 +1189,7 @@
         <w:jc w:val="both"/>
       </w:pPr>
       <w:r>
-        <w:t xml:space="preserve">Para representar as diferentes peças disponíveis para escolha utilizamos 3 listas de 9 peças cada uma, como exemplificado na figura. Numa fase posterior, pretendemos que estas </w:t>
-      </w:r>
-      <w:proofErr w:type="spellStart"/>
-      <w:r>
-        <w:t>stacks</w:t>
-      </w:r>
-      <w:proofErr w:type="spellEnd"/>
-      <w:r>
-        <w:t xml:space="preserve"> tenham as peças em posições aleatórias. </w:t>
+        <w:t xml:space="preserve">Para representar as diferentes peças disponíveis para escolha utilizamos 3 listas de 9 peças cada uma, como exemplificado na figura. Numa fase posterior, pretendemos que estas stacks tenham as peças em posições aleatórias. </w:t>
       </w:r>
     </w:p>
     <w:p>
@@ -1137,20 +1254,28 @@
         <w:jc w:val="both"/>
       </w:pPr>
       <w:r>
+        <w:t>Para simplificar, na visualização do tabuleiro decidimos representar estes grupos de caracteres por uma única letra do alfabeto. Desta forma, criamos uma lista com a legenda dos planetas, como mostra a figura:</w:t>
+      </w:r>
+    </w:p>
+    <w:p>
+      <w:pPr>
+        <w:jc w:val="both"/>
+      </w:pPr>
+      <w:r>
         <w:rPr>
           <w:noProof/>
         </w:rPr>
         <w:drawing>
-          <wp:anchor distT="0" distB="0" distL="114300" distR="114300" simplePos="0" relativeHeight="251670528" behindDoc="0" locked="0" layoutInCell="1" allowOverlap="1" wp14:anchorId="1146F6DE" wp14:editId="38905161">
+          <wp:anchor distT="0" distB="0" distL="114300" distR="114300" simplePos="0" relativeHeight="251670528" behindDoc="0" locked="0" layoutInCell="1" allowOverlap="1" wp14:anchorId="1146F6DE" wp14:editId="28B7297B">
             <wp:simplePos x="0" y="0"/>
             <wp:positionH relativeFrom="margin">
-              <wp:align>right</wp:align>
+              <wp:posOffset>-635</wp:posOffset>
             </wp:positionH>
             <wp:positionV relativeFrom="paragraph">
-              <wp:posOffset>658591</wp:posOffset>
+              <wp:posOffset>267970</wp:posOffset>
             </wp:positionV>
-            <wp:extent cx="5733415" cy="603849"/>
-            <wp:effectExtent l="0" t="0" r="635" b="6350"/>
+            <wp:extent cx="5734050" cy="603250"/>
+            <wp:effectExtent l="0" t="0" r="0" b="6350"/>
             <wp:wrapSquare wrapText="bothSides"/>
             <wp:docPr id="10" name="Imagem 10"/>
             <wp:cNvGraphicFramePr>
@@ -1164,7 +1289,7 @@
                     <pic:cNvPicPr/>
                   </pic:nvPicPr>
                   <pic:blipFill>
-                    <a:blip r:embed="rId9">
+                    <a:blip r:embed="rId11">
                       <a:extLst>
                         <a:ext uri="{28A0092B-C50C-407E-A947-70E740481C1C}">
                           <a14:useLocalDpi xmlns:a14="http://schemas.microsoft.com/office/drawing/2010/main" val="0"/>
@@ -1178,7 +1303,7 @@
                   <pic:spPr>
                     <a:xfrm>
                       <a:off x="0" y="0"/>
-                      <a:ext cx="5733415" cy="603849"/>
+                      <a:ext cx="5734050" cy="603250"/>
                     </a:xfrm>
                     <a:prstGeom prst="rect">
                       <a:avLst/>
@@ -1197,8 +1322,30 @@
         </w:drawing>
       </w:r>
       <w:r>
-        <w:t xml:space="preserve">Para simplificar, na visualização do tabuleiro decidimos representar estes grupos de caracteres por uma única letra do alfabeto. Desta forma, criamos uma lista com a legenda dos planetas, como mostra a figura: </w:t>
-      </w:r>
+        <w:t xml:space="preserve"> </w:t>
+      </w:r>
+    </w:p>
+    <w:p>
+      <w:pPr>
+        <w:ind w:left="720" w:hanging="720"/>
+      </w:pPr>
+      <w:r>
+        <w:t xml:space="preserve">Figura </w:t>
+      </w:r>
+      <w:r>
+        <w:t>4</w:t>
+      </w:r>
+      <w:r>
+        <w:t xml:space="preserve">: </w:t>
+      </w:r>
+      <w:r>
+        <w:t>Legenda</w:t>
+      </w:r>
+    </w:p>
+    <w:p>
+      <w:pPr>
+        <w:jc w:val="both"/>
+      </w:pPr>
     </w:p>
     <w:p>
       <w:pPr>
@@ -1225,50 +1372,6 @@
         </w:rPr>
       </w:pPr>
     </w:p>
-    <w:p>
-      <w:pPr>
-        <w:rPr>
-          <w:color w:val="FF00FF"/>
-        </w:rPr>
-      </w:pPr>
-    </w:p>
-    <w:p>
-      <w:pPr>
-        <w:rPr>
-          <w:color w:val="FF00FF"/>
-        </w:rPr>
-      </w:pPr>
-    </w:p>
-    <w:p>
-      <w:pPr>
-        <w:rPr>
-          <w:color w:val="FF00FF"/>
-        </w:rPr>
-      </w:pPr>
-    </w:p>
-    <w:p>
-      <w:pPr>
-        <w:rPr>
-          <w:color w:val="FF00FF"/>
-        </w:rPr>
-      </w:pPr>
-    </w:p>
-    <w:p>
-      <w:pPr>
-        <w:rPr>
-          <w:color w:val="FF00FF"/>
-        </w:rPr>
-      </w:pPr>
-    </w:p>
-    <w:p/>
-    <w:p/>
-    <w:p/>
-    <w:p/>
-    <w:p/>
-    <w:p/>
-    <w:p/>
-    <w:p/>
-    <w:p/>
     <w:p/>
     <w:p>
       <w:pPr>
@@ -1277,8 +1380,6 @@
           <w:sz w:val="36"/>
         </w:rPr>
       </w:pPr>
-      <w:bookmarkStart w:id="0" w:name="_GoBack"/>
-      <w:bookmarkEnd w:id="0"/>
       <w:r>
         <w:rPr>
           <w:b/>
@@ -1294,79 +1395,31 @@
         <w:jc w:val="both"/>
       </w:pPr>
       <w:r>
-        <w:t xml:space="preserve">Com a função </w:t>
-      </w:r>
-      <w:proofErr w:type="spellStart"/>
-      <w:r>
-        <w:t>display_</w:t>
-      </w:r>
-      <w:proofErr w:type="gramStart"/>
-      <w:r>
-        <w:t>game</w:t>
-      </w:r>
-      <w:proofErr w:type="spellEnd"/>
-      <w:r>
-        <w:t>(</w:t>
-      </w:r>
-      <w:proofErr w:type="gramEnd"/>
-      <w:r>
-        <w:t>......) mostramos no ecrã os dois tabule</w:t>
-      </w:r>
-      <w:r>
-        <w:t xml:space="preserve">iros do jogo (chamada a </w:t>
-      </w:r>
-      <w:proofErr w:type="spellStart"/>
-      <w:r>
-        <w:t>display_b</w:t>
-      </w:r>
-      <w:r>
-        <w:t>oards</w:t>
-      </w:r>
-      <w:proofErr w:type="spellEnd"/>
-      <w:r>
-        <w:t>()), legendados com “PLAYER1” e “PLAYER2”, a pon</w:t>
-      </w:r>
-      <w:r>
-        <w:t xml:space="preserve">tuação atual (chamada a </w:t>
-      </w:r>
-      <w:proofErr w:type="spellStart"/>
-      <w:r>
-        <w:t>display_s</w:t>
-      </w:r>
-      <w:r>
-        <w:t>core</w:t>
-      </w:r>
-      <w:proofErr w:type="spellEnd"/>
-      <w:r>
-        <w:t xml:space="preserve">()), as peças disponíveis em cada monte para escolha (chamada a </w:t>
-      </w:r>
-      <w:proofErr w:type="spellStart"/>
-      <w:r>
-        <w:t>displ</w:t>
+        <w:t>Com a função display_game(......) mostramos no ecrã os dois tabule</w:t>
+      </w:r>
+      <w:r>
+        <w:t>iros do jogo (chamada a display_b</w:t>
+      </w:r>
+      <w:r>
+        <w:t>oards()), legendados com “PLAYER1” e “PLAYER2”, a pon</w:t>
+      </w:r>
+      <w:r>
+        <w:t>tuação atual (chamada a display_s</w:t>
+      </w:r>
+      <w:r>
+        <w:t>core()), as peças disponíveis em cada monte para escolha (chamada a displ</w:t>
       </w:r>
       <w:r>
         <w:t>ay_s</w:t>
       </w:r>
       <w:r>
-        <w:t>tacks</w:t>
-      </w:r>
-      <w:proofErr w:type="spellEnd"/>
-      <w:r>
-        <w:t>()) e, por fim, uma legenda das peças para auxiliar os utilizadores na</w:t>
-      </w:r>
-      <w:r>
-        <w:t xml:space="preserve"> sua escolha (chamada a </w:t>
-      </w:r>
-      <w:proofErr w:type="spellStart"/>
-      <w:r>
-        <w:t>display_k</w:t>
-      </w:r>
-      <w:r>
-        <w:t>ey</w:t>
-      </w:r>
-      <w:proofErr w:type="spellEnd"/>
-      <w:r>
-        <w:t>()).</w:t>
+        <w:t>tacks()) e, por fim, uma legenda das peças para auxiliar os utilizadores na</w:t>
+      </w:r>
+      <w:r>
+        <w:t xml:space="preserve"> sua escolha (chamada a display_k</w:t>
+      </w:r>
+      <w:r>
+        <w:t>ey()).</w:t>
       </w:r>
     </w:p>
     <w:p>
@@ -1380,7 +1433,7 @@
           <w:noProof/>
         </w:rPr>
         <w:drawing>
-          <wp:inline distT="0" distB="0" distL="0" distR="0" wp14:anchorId="65FAD85D" wp14:editId="75E62834">
+          <wp:inline distT="0" distB="0" distL="0" distR="0" wp14:anchorId="65FAD85D" wp14:editId="589366A4">
             <wp:extent cx="5733415" cy="2857500"/>
             <wp:effectExtent l="0" t="0" r="635" b="0"/>
             <wp:docPr id="9" name="Imagem 9"/>
@@ -1395,7 +1448,7 @@
                     <pic:cNvPicPr/>
                   </pic:nvPicPr>
                   <pic:blipFill>
-                    <a:blip r:embed="rId10"/>
+                    <a:blip r:embed="rId12"/>
                     <a:stretch>
                       <a:fillRect/>
                     </a:stretch>
@@ -1421,7 +1474,13 @@
         <w:ind w:left="720" w:hanging="720"/>
       </w:pPr>
       <w:r>
-        <w:t>Figura 3: Exemplo de início do jogo</w:t>
+        <w:t xml:space="preserve">Figura </w:t>
+      </w:r>
+      <w:r>
+        <w:t>5</w:t>
+      </w:r>
+      <w:r>
+        <w:t>: Exemplo de início do jogo</w:t>
       </w:r>
     </w:p>
     <w:p>
@@ -1453,7 +1512,7 @@
                     <pic:cNvPicPr/>
                   </pic:nvPicPr>
                   <pic:blipFill>
-                    <a:blip r:embed="rId11">
+                    <a:blip r:embed="rId13">
                       <a:extLst>
                         <a:ext uri="{28A0092B-C50C-407E-A947-70E740481C1C}">
                           <a14:useLocalDpi xmlns:a14="http://schemas.microsoft.com/office/drawing/2010/main" val="0"/>
@@ -1482,7 +1541,13 @@
     </w:p>
     <w:p>
       <w:r>
-        <w:t>Figura 4: Exemplo de uma jogada intermédia</w:t>
+        <w:t xml:space="preserve">Figura </w:t>
+      </w:r>
+      <w:r>
+        <w:t>6</w:t>
+      </w:r>
+      <w:r>
+        <w:t>: Exemplo de uma jogada intermédia</w:t>
       </w:r>
     </w:p>
     <w:p/>
@@ -1520,7 +1585,7 @@
                     <pic:cNvPicPr/>
                   </pic:nvPicPr>
                   <pic:blipFill>
-                    <a:blip r:embed="rId12">
+                    <a:blip r:embed="rId14">
                       <a:extLst>
                         <a:ext uri="{28A0092B-C50C-407E-A947-70E740481C1C}">
                           <a14:useLocalDpi xmlns:a14="http://schemas.microsoft.com/office/drawing/2010/main" val="0"/>
@@ -1552,7 +1617,13 @@
     </w:p>
     <w:p>
       <w:r>
-        <w:t>Figura 5: Exemplo de fim do jogo, onde só sobra uma peça (peça I)</w:t>
+        <w:t xml:space="preserve">Figura </w:t>
+      </w:r>
+      <w:r>
+        <w:t>7</w:t>
+      </w:r>
+      <w:r>
+        <w:t>: Exemplo de fim do jogo, onde só sobra uma peça (peça I)</w:t>
       </w:r>
     </w:p>
     <w:p/>
@@ -1587,7 +1658,7 @@
 </file>
 
 <file path=word/numbering.xml><?xml version="1.0" encoding="utf-8"?>
-<w:numbering xmlns:wpc="http://schemas.microsoft.com/office/word/2010/wordprocessingCanvas" xmlns:cx="http://schemas.microsoft.com/office/drawing/2014/chartex" xmlns:cx1="http://schemas.microsoft.com/office/drawing/2015/9/8/chartex" xmlns:mc="http://schemas.openxmlformats.org/markup-compatibility/2006" xmlns:o="urn:schemas-microsoft-com:office:office" xmlns:r="http://schemas.openxmlformats.org/officeDocument/2006/relationships" xmlns:m="http://schemas.openxmlformats.org/officeDocument/2006/math" xmlns:v="urn:schemas-microsoft-com:vml" xmlns:wp14="http://schemas.microsoft.com/office/word/2010/wordprocessingDrawing" xmlns:wp="http://schemas.openxmlformats.org/drawingml/2006/wordprocessingDrawing" xmlns:w10="urn:schemas-microsoft-com:office:word" xmlns:w="http://schemas.openxmlformats.org/wordprocessingml/2006/main" xmlns:w14="http://schemas.microsoft.com/office/word/2010/wordml" xmlns:w15="http://schemas.microsoft.com/office/word/2012/wordml" xmlns:w16se="http://schemas.microsoft.com/office/word/2015/wordml/symex" xmlns:wpg="http://schemas.microsoft.com/office/word/2010/wordprocessingGroup" xmlns:wpi="http://schemas.microsoft.com/office/word/2010/wordprocessingInk" xmlns:wne="http://schemas.microsoft.com/office/word/2006/wordml" xmlns:wps="http://schemas.microsoft.com/office/word/2010/wordprocessingShape" mc:Ignorable="w14 w15 w16se wp14">
+<w:numbering xmlns:wpc="http://schemas.microsoft.com/office/word/2010/wordprocessingCanvas" xmlns:cx="http://schemas.microsoft.com/office/drawing/2014/chartex" xmlns:cx1="http://schemas.microsoft.com/office/drawing/2015/9/8/chartex" xmlns:cx2="http://schemas.microsoft.com/office/drawing/2015/10/21/chartex" xmlns:cx3="http://schemas.microsoft.com/office/drawing/2016/5/9/chartex" xmlns:cx4="http://schemas.microsoft.com/office/drawing/2016/5/10/chartex" xmlns:cx5="http://schemas.microsoft.com/office/drawing/2016/5/11/chartex" xmlns:cx6="http://schemas.microsoft.com/office/drawing/2016/5/12/chartex" xmlns:cx7="http://schemas.microsoft.com/office/drawing/2016/5/13/chartex" xmlns:cx8="http://schemas.microsoft.com/office/drawing/2016/5/14/chartex" xmlns:mc="http://schemas.openxmlformats.org/markup-compatibility/2006" xmlns:aink="http://schemas.microsoft.com/office/drawing/2016/ink" xmlns:am3d="http://schemas.microsoft.com/office/drawing/2017/model3d" xmlns:o="urn:schemas-microsoft-com:office:office" xmlns:r="http://schemas.openxmlformats.org/officeDocument/2006/relationships" xmlns:m="http://schemas.openxmlformats.org/officeDocument/2006/math" xmlns:v="urn:schemas-microsoft-com:vml" xmlns:wp14="http://schemas.microsoft.com/office/word/2010/wordprocessingDrawing" xmlns:wp="http://schemas.openxmlformats.org/drawingml/2006/wordprocessingDrawing" xmlns:w10="urn:schemas-microsoft-com:office:word" xmlns:w="http://schemas.openxmlformats.org/wordprocessingml/2006/main" xmlns:w14="http://schemas.microsoft.com/office/word/2010/wordml" xmlns:w15="http://schemas.microsoft.com/office/word/2012/wordml" xmlns:w16cid="http://schemas.microsoft.com/office/word/2016/wordml/cid" xmlns:w16se="http://schemas.microsoft.com/office/word/2015/wordml/symex" xmlns:wpg="http://schemas.microsoft.com/office/word/2010/wordprocessingGroup" xmlns:wpi="http://schemas.microsoft.com/office/word/2010/wordprocessingInk" xmlns:wne="http://schemas.microsoft.com/office/word/2006/wordml" xmlns:wps="http://schemas.microsoft.com/office/word/2010/wordprocessingShape" mc:Ignorable="w14 w15 w16se w16cid wp14">
   <w:abstractNum w:abstractNumId="0" w15:restartNumberingAfterBreak="0">
     <w:nsid w:val="01F11AAE"/>
     <w:multiLevelType w:val="multilevel"/>
@@ -1708,7 +1779,7 @@
 </file>
 
 <file path=word/styles.xml><?xml version="1.0" encoding="utf-8"?>
-<w:styles xmlns:mc="http://schemas.openxmlformats.org/markup-compatibility/2006" xmlns:r="http://schemas.openxmlformats.org/officeDocument/2006/relationships" xmlns:w="http://schemas.openxmlformats.org/wordprocessingml/2006/main" xmlns:w14="http://schemas.microsoft.com/office/word/2010/wordml" xmlns:w15="http://schemas.microsoft.com/office/word/2012/wordml" xmlns:w16se="http://schemas.microsoft.com/office/word/2015/wordml/symex" mc:Ignorable="w14 w15 w16se">
+<w:styles xmlns:mc="http://schemas.openxmlformats.org/markup-compatibility/2006" xmlns:r="http://schemas.openxmlformats.org/officeDocument/2006/relationships" xmlns:w="http://schemas.openxmlformats.org/wordprocessingml/2006/main" xmlns:w14="http://schemas.microsoft.com/office/word/2010/wordml" xmlns:w15="http://schemas.microsoft.com/office/word/2012/wordml" xmlns:w16cid="http://schemas.microsoft.com/office/word/2016/wordml/cid" xmlns:w16se="http://schemas.microsoft.com/office/word/2015/wordml/symex" mc:Ignorable="w14 w15 w16se w16cid">
   <w:docDefaults>
     <w:rPrDefault>
       <w:rPr>
@@ -1724,7 +1795,7 @@
       </w:pPr>
     </w:pPrDefault>
   </w:docDefaults>
-  <w:latentStyles w:defLockedState="0" w:defUIPriority="99" w:defSemiHidden="0" w:defUnhideWhenUsed="0" w:defQFormat="0" w:count="371">
+  <w:latentStyles w:defLockedState="0" w:defUIPriority="99" w:defSemiHidden="0" w:defUnhideWhenUsed="0" w:defQFormat="0" w:count="377">
     <w:lsdException w:name="Normal" w:uiPriority="0" w:qFormat="1"/>
     <w:lsdException w:name="heading 1" w:uiPriority="9" w:qFormat="1"/>
     <w:lsdException w:name="heading 2" w:semiHidden="1" w:uiPriority="9" w:unhideWhenUsed="1" w:qFormat="1"/>
@@ -1872,11 +1943,8 @@
     <w:lsdException w:name="Table 3D effects 3" w:semiHidden="1" w:unhideWhenUsed="1"/>
     <w:lsdException w:name="Table Contemporary" w:semiHidden="1" w:unhideWhenUsed="1"/>
     <w:lsdException w:name="Table Elegant" w:semiHidden="1" w:unhideWhenUsed="1"/>
-    <w:lsdException w:name="Table Professional" w:semiHidden="1" w:unhideWhenUsed="1"/>
     <w:lsdException w:name="Table Subtle 1" w:semiHidden="1" w:unhideWhenUsed="1"/>
     <w:lsdException w:name="Table Subtle 2" w:semiHidden="1" w:unhideWhenUsed="1"/>
-    <w:lsdException w:name="Table Web 1" w:semiHidden="1" w:unhideWhenUsed="1"/>
-    <w:lsdException w:name="Table Web 2" w:semiHidden="1" w:unhideWhenUsed="1"/>
     <w:lsdException w:name="Table Web 3" w:semiHidden="1" w:unhideWhenUsed="1"/>
     <w:lsdException w:name="Balloon Text" w:semiHidden="1" w:unhideWhenUsed="1"/>
     <w:lsdException w:name="Table Grid" w:uiPriority="39"/>
@@ -2096,11 +2164,17 @@
     <w:lsdException w:name="List Table 5 Dark Accent 6" w:uiPriority="50"/>
     <w:lsdException w:name="List Table 6 Colorful Accent 6" w:uiPriority="51"/>
     <w:lsdException w:name="List Table 7 Colorful Accent 6" w:uiPriority="52"/>
+    <w:lsdException w:name="Mention" w:semiHidden="1" w:unhideWhenUsed="1"/>
+    <w:lsdException w:name="Smart Hyperlink" w:semiHidden="1" w:unhideWhenUsed="1"/>
+    <w:lsdException w:name="Hashtag" w:semiHidden="1" w:unhideWhenUsed="1"/>
+    <w:lsdException w:name="Unresolved Mention" w:semiHidden="1" w:unhideWhenUsed="1"/>
+    <w:lsdException w:name="Smart Link" w:semiHidden="1" w:unhideWhenUsed="1"/>
+    <w:lsdException w:name="Smart Link Error" w:semiHidden="1" w:unhideWhenUsed="1"/>
   </w:latentStyles>
   <w:style w:type="paragraph" w:default="1" w:styleId="Normal">
     <w:name w:val="Normal"/>
   </w:style>
-  <w:style w:type="paragraph" w:styleId="Cabealho1">
+  <w:style w:type="paragraph" w:styleId="Ttulo1">
     <w:name w:val="heading 1"/>
     <w:basedOn w:val="Normal"/>
     <w:next w:val="Normal"/>
@@ -2115,7 +2189,7 @@
       <w:szCs w:val="40"/>
     </w:rPr>
   </w:style>
-  <w:style w:type="paragraph" w:styleId="Cabealho2">
+  <w:style w:type="paragraph" w:styleId="Ttulo2">
     <w:name w:val="heading 2"/>
     <w:basedOn w:val="Normal"/>
     <w:next w:val="Normal"/>
@@ -2130,7 +2204,7 @@
       <w:szCs w:val="32"/>
     </w:rPr>
   </w:style>
-  <w:style w:type="paragraph" w:styleId="Cabealho3">
+  <w:style w:type="paragraph" w:styleId="Ttulo3">
     <w:name w:val="heading 3"/>
     <w:basedOn w:val="Normal"/>
     <w:next w:val="Normal"/>
@@ -2146,7 +2220,7 @@
       <w:szCs w:val="28"/>
     </w:rPr>
   </w:style>
-  <w:style w:type="paragraph" w:styleId="Cabealho4">
+  <w:style w:type="paragraph" w:styleId="Ttulo4">
     <w:name w:val="heading 4"/>
     <w:basedOn w:val="Normal"/>
     <w:next w:val="Normal"/>
@@ -2162,7 +2236,7 @@
       <w:szCs w:val="24"/>
     </w:rPr>
   </w:style>
-  <w:style w:type="paragraph" w:styleId="Cabealho5">
+  <w:style w:type="paragraph" w:styleId="Ttulo5">
     <w:name w:val="heading 5"/>
     <w:basedOn w:val="Normal"/>
     <w:next w:val="Normal"/>
@@ -2176,7 +2250,7 @@
       <w:color w:val="666666"/>
     </w:rPr>
   </w:style>
-  <w:style w:type="paragraph" w:styleId="Cabealho6">
+  <w:style w:type="paragraph" w:styleId="Ttulo6">
     <w:name w:val="heading 6"/>
     <w:basedOn w:val="Normal"/>
     <w:next w:val="Normal"/>
@@ -2194,6 +2268,7 @@
   <w:style w:type="character" w:default="1" w:styleId="Tipodeletrapredefinidodopargrafo">
     <w:name w:val="Default Paragraph Font"/>
     <w:uiPriority w:val="1"/>
+    <w:semiHidden/>
     <w:unhideWhenUsed/>
   </w:style>
   <w:style w:type="table" w:default="1" w:styleId="Tabelanormal">

</xml_diff>